<commit_message>
Finished the Database Specification Comments
</commit_message>
<xml_diff>
--- a/DatabaseSpecificationComments.docx
+++ b/DatabaseSpecificationComments.docx
@@ -141,14 +141,12 @@
       </w:r>
     </w:p>
     <w:p>
-      <w:proofErr w:type="spellStart"/>
       <w:r>
         <w:rPr>
           <w:u w:val="single"/>
         </w:rPr>
         <w:t>BuildingID</w:t>
       </w:r>
-      <w:proofErr w:type="spellEnd"/>
       <w:r>
         <w:t xml:space="preserve"> (BUILDING_PK)</w:t>
       </w:r>
@@ -158,14 +156,12 @@
     </w:p>
     <w:p/>
     <w:p>
-      <w:proofErr w:type="spellStart"/>
       <w:r>
         <w:rPr>
           <w:u w:val="single"/>
         </w:rPr>
         <w:t>BuildingName</w:t>
       </w:r>
-      <w:proofErr w:type="spellEnd"/>
       <w:r>
         <w:t xml:space="preserve"> – The purpose of this column is to store the name of the building.</w:t>
       </w:r>
@@ -196,14 +192,12 @@
     </w:p>
     <w:p/>
     <w:p>
-      <w:proofErr w:type="spellStart"/>
       <w:r>
         <w:rPr>
           <w:u w:val="single"/>
         </w:rPr>
         <w:t>ReceptionPhoneNo</w:t>
       </w:r>
-      <w:proofErr w:type="spellEnd"/>
       <w:r>
         <w:t xml:space="preserve"> – The purpose of this column is to hold the phone number that is linked to the reception in the building. </w:t>
       </w:r>
@@ -245,15 +239,7 @@
         <w:t>BUILDING_SEQ</w:t>
       </w:r>
       <w:r>
-        <w:t xml:space="preserve"> – The purpose of this sequence is to populate the </w:t>
-      </w:r>
-      <w:proofErr w:type="spellStart"/>
-      <w:r>
-        <w:t>BuildingID</w:t>
-      </w:r>
-      <w:proofErr w:type="spellEnd"/>
-      <w:r>
-        <w:t xml:space="preserve"> column whenever a new entry is inserted into the Building entity. </w:t>
+        <w:t xml:space="preserve"> – The purpose of this sequence is to populate the BuildingID column whenever a new entry is inserted into the Building entity. </w:t>
       </w:r>
     </w:p>
     <w:p/>
@@ -296,38 +282,20 @@
       </w:r>
     </w:p>
     <w:p>
-      <w:proofErr w:type="spellStart"/>
-      <w:r>
-        <w:t>BuildingID</w:t>
-      </w:r>
-      <w:proofErr w:type="spellEnd"/>
-      <w:r>
-        <w:t xml:space="preserve"> (Unique) – Due to the fact that this field is a Primary Key, it is by default unique. </w:t>
-      </w:r>
-    </w:p>
-    <w:p/>
-    <w:p>
-      <w:proofErr w:type="spellStart"/>
-      <w:r>
-        <w:t>BuildingName</w:t>
-      </w:r>
-      <w:proofErr w:type="spellEnd"/>
-      <w:r>
-        <w:t xml:space="preserve"> (Not Null) – We made this field Not Null because it would not make sense to add a building into the Building entity without even supplying it with a name, making it a redundant entry.</w:t>
-      </w:r>
-    </w:p>
-    <w:p/>
-    <w:p>
-      <w:r>
-        <w:t xml:space="preserve">Campus, Address, </w:t>
-      </w:r>
-      <w:proofErr w:type="spellStart"/>
-      <w:r>
-        <w:t>ReceptionPhoneNo</w:t>
-      </w:r>
-      <w:proofErr w:type="spellEnd"/>
-      <w:r>
-        <w:t xml:space="preserve"> (Default Null) – These pieces of information about the building are less vital so we thought it would make sense to have the option to leave them as null</w:t>
+      <w:r>
+        <w:t xml:space="preserve">BuildingID (Unique) – Due to the fact that this field is a Primary Key, it is by default unique. </w:t>
+      </w:r>
+    </w:p>
+    <w:p/>
+    <w:p>
+      <w:r>
+        <w:t>BuildingName (Not Null) – We made this field Not Null because it would not make sense to add a building into the Building entity without even supplying it with a name, making it a redundant entry.</w:t>
+      </w:r>
+    </w:p>
+    <w:p/>
+    <w:p>
+      <w:r>
+        <w:t>Campus, Address, ReceptionPhoneNo (Default Null) – These pieces of information about the building are less vital so we thought it would make sense to have the option to leave them as null</w:t>
       </w:r>
       <w:r>
         <w:t xml:space="preserve"> to be added in later if desired. </w:t>
@@ -446,19 +414,11 @@
       </w:r>
     </w:p>
     <w:p>
-      <w:proofErr w:type="spellStart"/>
-      <w:r>
-        <w:rPr>
-          <w:u w:val="single"/>
-        </w:rPr>
-        <w:t>LocationID</w:t>
-      </w:r>
-      <w:proofErr w:type="spellEnd"/>
-      <w:r>
-        <w:rPr>
-          <w:u w:val="single"/>
-        </w:rPr>
-        <w:t xml:space="preserve"> (LOCATION_PK)</w:t>
+      <w:r>
+        <w:rPr>
+          <w:u w:val="single"/>
+        </w:rPr>
+        <w:t>LocationID (LOCATION_PK)</w:t>
       </w:r>
       <w:r>
         <w:t xml:space="preserve"> – The purpose of this column is to provide a unique identifier generated from a sequence for the Location entity to serve as a primary key.</w:t>
@@ -473,15 +433,7 @@
         <w:t>Floor</w:t>
       </w:r>
       <w:r>
-        <w:t xml:space="preserve"> – The purpose of this column is to specify the floor on which each location is on (G, 1, 2 </w:t>
-      </w:r>
-      <w:proofErr w:type="spellStart"/>
-      <w:r>
-        <w:t>etc</w:t>
-      </w:r>
-      <w:proofErr w:type="spellEnd"/>
-      <w:r>
-        <w:t xml:space="preserve">). </w:t>
+        <w:t xml:space="preserve"> – The purpose of this column is to specify the floor on which each location is on (G, 1, 2 etc). </w:t>
       </w:r>
     </w:p>
     <w:p/>
@@ -493,34 +445,23 @@
         <w:t>Type</w:t>
       </w:r>
       <w:r>
-        <w:t xml:space="preserve"> – The purpose of this column is to specify the types of locations are stored in this entity. Examples of this are ones such as Classroom, Lecture Hall, </w:t>
-      </w:r>
-      <w:proofErr w:type="gramStart"/>
-      <w:r>
-        <w:t>Corridor</w:t>
-      </w:r>
-      <w:proofErr w:type="gramEnd"/>
-      <w:r>
-        <w:t xml:space="preserve"> etc.</w:t>
-      </w:r>
-    </w:p>
-    <w:p/>
-    <w:p>
-      <w:proofErr w:type="spellStart"/>
+        <w:t xml:space="preserve"> – The purpose of this column is to specify the types of locations are stored in this entity. Examples of this are ones such as Classroom, Lecture Hall, Corridor etc.</w:t>
+      </w:r>
+    </w:p>
+    <w:p/>
+    <w:p>
       <w:r>
         <w:rPr>
           <w:u w:val="single"/>
         </w:rPr>
         <w:t>RoomNo</w:t>
       </w:r>
-      <w:proofErr w:type="spellEnd"/>
       <w:r>
         <w:t xml:space="preserve"> – The purpose of this column is to hold the room numbers of each location that it is applicable to, note that this only includes locations that class as teaching areas. </w:t>
       </w:r>
     </w:p>
     <w:p/>
     <w:p>
-      <w:proofErr w:type="spellStart"/>
       <w:r>
         <w:rPr>
           <w:u w:val="single"/>
@@ -528,7 +469,6 @@
         <w:lastRenderedPageBreak/>
         <w:t>CurrentConfig</w:t>
       </w:r>
-      <w:proofErr w:type="spellEnd"/>
       <w:r>
         <w:t xml:space="preserve"> – The purpose of this column is to specify the current configuration of that location, specified as a single letter (H, R, I).</w:t>
       </w:r>
@@ -559,14 +499,12 @@
     </w:p>
     <w:p/>
     <w:p>
-      <w:proofErr w:type="spellStart"/>
       <w:r>
         <w:rPr>
           <w:u w:val="single"/>
         </w:rPr>
         <w:t>BuildingID</w:t>
       </w:r>
-      <w:proofErr w:type="spellEnd"/>
       <w:r>
         <w:t xml:space="preserve"> (LOC_BUILDING_FK) – The purpose of this column is to provide information about which building that the location is located in and to create a relationship between the two entities. </w:t>
       </w:r>
@@ -605,30 +543,10 @@
         <w:rPr>
           <w:u w:val="single"/>
         </w:rPr>
-        <w:t>LOCATION</w:t>
-      </w:r>
-      <w:r>
-        <w:rPr>
-          <w:u w:val="single"/>
-        </w:rPr>
-        <w:t>_SEQ</w:t>
-      </w:r>
-      <w:r>
-        <w:t xml:space="preserve"> – The purpose of this sequence is to populate the </w:t>
-      </w:r>
-      <w:proofErr w:type="spellStart"/>
-      <w:r>
-        <w:t>LocationID</w:t>
-      </w:r>
-      <w:proofErr w:type="spellEnd"/>
-      <w:r>
-        <w:t xml:space="preserve"> column whenever a new entry is inserted into the </w:t>
-      </w:r>
-      <w:r>
-        <w:t>Location</w:t>
-      </w:r>
-      <w:r>
-        <w:t xml:space="preserve"> entity. </w:t>
+        <w:t>LOCATION_SEQ</w:t>
+      </w:r>
+      <w:r>
+        <w:t xml:space="preserve"> – The purpose of this sequence is to populate the LocationID column whenever a new entry is inserted into the Location entity. </w:t>
       </w:r>
     </w:p>
     <w:p/>
@@ -645,28 +563,10 @@
         <w:rPr>
           <w:u w:val="single"/>
         </w:rPr>
-        <w:t>LOCATION</w:t>
-      </w:r>
-      <w:r>
-        <w:rPr>
-          <w:u w:val="single"/>
-        </w:rPr>
-        <w:t>_TRIG</w:t>
-      </w:r>
-      <w:r>
-        <w:t xml:space="preserve"> – The purpose of this trigger is to act as an activator for the </w:t>
-      </w:r>
-      <w:r>
-        <w:t>LOCATION</w:t>
-      </w:r>
-      <w:r>
-        <w:t xml:space="preserve">_SEQ sequence, set to trigger after a row of data is inserted into the </w:t>
-      </w:r>
-      <w:r>
-        <w:t>Location</w:t>
-      </w:r>
-      <w:r>
-        <w:t xml:space="preserve"> entity. </w:t>
+        <w:t>LOCATION_TRIG</w:t>
+      </w:r>
+      <w:r>
+        <w:t xml:space="preserve"> – The purpose of this trigger is to act as an activator for the LOCATION_SEQ sequence, set to trigger after a row of data is inserted into the Location entity. </w:t>
       </w:r>
     </w:p>
     <w:p/>
@@ -684,43 +584,14 @@
       </w:r>
     </w:p>
     <w:p>
-      <w:proofErr w:type="spellStart"/>
-      <w:r>
-        <w:t>LocationID</w:t>
-      </w:r>
-      <w:proofErr w:type="spellEnd"/>
-      <w:r>
-        <w:t xml:space="preserve"> (Unique) – Due to the fact that this field is the primary key, it is automatically required to be unique. </w:t>
-      </w:r>
-    </w:p>
-    <w:p/>
-    <w:p>
-      <w:r>
-        <w:t xml:space="preserve">Floor, Type, </w:t>
-      </w:r>
-      <w:proofErr w:type="spellStart"/>
-      <w:r>
-        <w:t>RoomNo</w:t>
-      </w:r>
-      <w:proofErr w:type="spellEnd"/>
-      <w:r>
-        <w:t xml:space="preserve">, </w:t>
-      </w:r>
-      <w:proofErr w:type="spellStart"/>
-      <w:r>
-        <w:t>CurrentConfig</w:t>
-      </w:r>
-      <w:proofErr w:type="spellEnd"/>
-      <w:r>
-        <w:t xml:space="preserve">, Length, Width, </w:t>
-      </w:r>
-      <w:proofErr w:type="spellStart"/>
-      <w:r>
-        <w:t>BuildingID</w:t>
-      </w:r>
-      <w:proofErr w:type="spellEnd"/>
-      <w:r>
-        <w:t xml:space="preserve"> (Default Null/0) – There is no absolute need for any single piece of data in this table, so everything has a default of null or 0 to let the user choose which information is included in the beginning. </w:t>
+      <w:r>
+        <w:t xml:space="preserve">LocationID (Unique) – Due to the fact that this field is the primary key, it is automatically required to be unique. </w:t>
+      </w:r>
+    </w:p>
+    <w:p/>
+    <w:p>
+      <w:r>
+        <w:t xml:space="preserve">Floor, Type, RoomNo, CurrentConfig, Length, Width, BuildingID (Default Null/0) – There is no absolute need for any single piece of data in this table, so everything has a default of null or 0 to let the user choose which information is included in the beginning. </w:t>
       </w:r>
     </w:p>
     <w:p/>
@@ -840,14 +711,12 @@
       </w:r>
     </w:p>
     <w:p>
-      <w:proofErr w:type="spellStart"/>
       <w:r>
         <w:rPr>
           <w:u w:val="single"/>
         </w:rPr>
         <w:t>LocationID</w:t>
       </w:r>
-      <w:proofErr w:type="spellEnd"/>
       <w:r>
         <w:t xml:space="preserve"> (CONFIGURATION_PK, CONFIG_LOCATION_FK)</w:t>
       </w:r>
@@ -857,42 +726,36 @@
     </w:p>
     <w:p/>
     <w:p>
-      <w:proofErr w:type="spellStart"/>
       <w:r>
         <w:rPr>
           <w:u w:val="single"/>
         </w:rPr>
         <w:t>RowCapacity</w:t>
       </w:r>
-      <w:proofErr w:type="spellEnd"/>
       <w:r>
         <w:t xml:space="preserve"> – The purpose of this column is to store the capacity of the specified location as if it had the “Row” table layout in the room.</w:t>
       </w:r>
     </w:p>
     <w:p/>
     <w:p>
-      <w:proofErr w:type="spellStart"/>
       <w:r>
         <w:rPr>
           <w:u w:val="single"/>
         </w:rPr>
         <w:t>IslandCapacity</w:t>
       </w:r>
-      <w:proofErr w:type="spellEnd"/>
       <w:r>
         <w:t xml:space="preserve"> – The purpose of this column is to store the capacity of the specified location as if it had the “Island” table layout in the room.</w:t>
       </w:r>
     </w:p>
     <w:p/>
     <w:p>
-      <w:proofErr w:type="spellStart"/>
       <w:r>
         <w:rPr>
           <w:u w:val="single"/>
         </w:rPr>
         <w:t>HorseshoeCapacity</w:t>
       </w:r>
-      <w:proofErr w:type="spellEnd"/>
       <w:r>
         <w:t xml:space="preserve"> – The purpose of this column is to store the capacity of the specified location as if it had the “Horseshoe” table layout in the room.</w:t>
       </w:r>
@@ -912,29 +775,8 @@
       </w:r>
     </w:p>
     <w:p>
-      <w:proofErr w:type="spellStart"/>
-      <w:r>
-        <w:t>RowCapacity</w:t>
-      </w:r>
-      <w:proofErr w:type="spellEnd"/>
-      <w:r>
-        <w:t xml:space="preserve">, </w:t>
-      </w:r>
-      <w:proofErr w:type="spellStart"/>
-      <w:r>
-        <w:t>IslandCapacity</w:t>
-      </w:r>
-      <w:proofErr w:type="spellEnd"/>
-      <w:r>
-        <w:t xml:space="preserve">, </w:t>
-      </w:r>
-      <w:proofErr w:type="spellStart"/>
-      <w:r>
-        <w:t>HorseshoeCapacity</w:t>
-      </w:r>
-      <w:proofErr w:type="spellEnd"/>
-      <w:r>
-        <w:t xml:space="preserve"> (Default Null) – Due to the fact that not every location is going to have a capacity for each of these layouts (some locations will not have valid data for any of the layouts), the easiest solution was to include every location in the beginning and have Default Null for all three of these fields. </w:t>
+      <w:r>
+        <w:t xml:space="preserve">RowCapacity, IslandCapacity, HorseshoeCapacity (Default Null) – Due to the fact that not every location is going to have a capacity for each of these layouts (some locations will not have valid data for any of the layouts), the easiest solution was to include every location in the beginning and have Default Null for all three of these fields. </w:t>
       </w:r>
     </w:p>
     <w:p/>
@@ -1047,14 +889,12 @@
       </w:r>
     </w:p>
     <w:p>
-      <w:proofErr w:type="spellStart"/>
       <w:r>
         <w:rPr>
           <w:u w:val="single"/>
         </w:rPr>
         <w:t>EquipmentID</w:t>
       </w:r>
-      <w:proofErr w:type="spellEnd"/>
       <w:r>
         <w:t xml:space="preserve"> (EQUIPMENT_PK) – The purpose of this column is to provide a unique index and serve as the Primary Key for the Equipment entity. </w:t>
       </w:r>
@@ -1162,30 +1002,10 @@
         <w:rPr>
           <w:u w:val="single"/>
         </w:rPr>
-        <w:t>EQUIPMENT</w:t>
-      </w:r>
-      <w:r>
-        <w:rPr>
-          <w:u w:val="single"/>
-        </w:rPr>
-        <w:t>_SEQ</w:t>
-      </w:r>
-      <w:r>
-        <w:t xml:space="preserve"> – The purpose of this sequence is to populate the </w:t>
-      </w:r>
-      <w:proofErr w:type="spellStart"/>
-      <w:r>
-        <w:t>EquipmentID</w:t>
-      </w:r>
-      <w:proofErr w:type="spellEnd"/>
-      <w:r>
-        <w:t xml:space="preserve"> column whenever a new entry is inserted into the </w:t>
-      </w:r>
-      <w:r>
-        <w:t>Equipment</w:t>
-      </w:r>
-      <w:r>
-        <w:t xml:space="preserve"> entity. </w:t>
+        <w:t>EQUIPMENT_SEQ</w:t>
+      </w:r>
+      <w:r>
+        <w:t xml:space="preserve"> – The purpose of this sequence is to populate the EquipmentID column whenever a new entry is inserted into the Equipment entity. </w:t>
       </w:r>
     </w:p>
     <w:p/>
@@ -1202,28 +1022,10 @@
         <w:rPr>
           <w:u w:val="single"/>
         </w:rPr>
-        <w:t>EQUIPMENT</w:t>
-      </w:r>
-      <w:r>
-        <w:rPr>
-          <w:u w:val="single"/>
-        </w:rPr>
-        <w:t>_TRIG</w:t>
-      </w:r>
-      <w:r>
-        <w:t xml:space="preserve"> – The purpose of this trigger is to act as an activator for the </w:t>
-      </w:r>
-      <w:r>
-        <w:t>EQUIPMENT</w:t>
-      </w:r>
-      <w:r>
-        <w:t xml:space="preserve">_SEQ sequence, set to trigger after a row of data is inserted into the </w:t>
-      </w:r>
-      <w:r>
-        <w:t>Equipment</w:t>
-      </w:r>
-      <w:r>
-        <w:t xml:space="preserve"> entity. </w:t>
+        <w:t>EQUIPMENT_TRIG</w:t>
+      </w:r>
+      <w:r>
+        <w:t xml:space="preserve"> – The purpose of this trigger is to act as an activator for the EQUIPMENT_SEQ sequence, set to trigger after a row of data is inserted into the Equipment entity. </w:t>
       </w:r>
     </w:p>
     <w:p/>
@@ -1244,13 +1046,8 @@
       </w:r>
     </w:p>
     <w:p>
-      <w:proofErr w:type="spellStart"/>
-      <w:r>
-        <w:t>EquipmentID</w:t>
-      </w:r>
-      <w:proofErr w:type="spellEnd"/>
-      <w:r>
-        <w:t xml:space="preserve"> (Unique</w:t>
+      <w:r>
+        <w:t>EquipmentID (Unique</w:t>
       </w:r>
       <w:r>
         <w:t>, Not Null</w:t>
@@ -1265,15 +1062,7 @@
         <w:t xml:space="preserve"> </w:t>
       </w:r>
       <w:r>
-        <w:t xml:space="preserve">Due to the fact that this field is a Primary </w:t>
-      </w:r>
-      <w:proofErr w:type="gramStart"/>
-      <w:r>
-        <w:t>Key,</w:t>
-      </w:r>
-      <w:proofErr w:type="gramEnd"/>
-      <w:r>
-        <w:t xml:space="preserve"> it is automatically counted as Unique and Not Null. </w:t>
+        <w:t xml:space="preserve">Due to the fact that this field is a Primary Key, it is automatically counted as Unique and Not Null. </w:t>
       </w:r>
     </w:p>
     <w:p/>
@@ -1377,46 +1166,26 @@
       </w:r>
     </w:p>
     <w:p>
-      <w:proofErr w:type="spellStart"/>
       <w:r>
         <w:rPr>
           <w:u w:val="single"/>
         </w:rPr>
         <w:t>LocationID</w:t>
       </w:r>
-      <w:proofErr w:type="spellEnd"/>
-      <w:r>
-        <w:t xml:space="preserve"> (EQUIPMENTALLOCATION_PK, EQUIPALLO_LOCATION_FK) – The purpose of this field is to work in conjunction with </w:t>
-      </w:r>
-      <w:proofErr w:type="spellStart"/>
-      <w:r>
+      <w:r>
+        <w:t xml:space="preserve"> (EQUIPMENTALLOCATION_PK, EQUIPALLO_LOCATION_FK) – The purpose of this field is to work in conjunction with EquipmentID to provide a unique index for the Equipment Allocation entity to be used as a Primary Key, and to form a relationship with the Location entity to derive locations for each piece of equipment. </w:t>
+      </w:r>
+    </w:p>
+    <w:p/>
+    <w:p>
+      <w:r>
+        <w:rPr>
+          <w:u w:val="single"/>
+        </w:rPr>
         <w:t>EquipmentID</w:t>
       </w:r>
-      <w:proofErr w:type="spellEnd"/>
-      <w:r>
-        <w:t xml:space="preserve"> to provide a unique index for the Equipment Allocation entity to be used as a Primary Key, and to form a relationship with the Location entity to derive locations for each piece of equipment. </w:t>
-      </w:r>
-    </w:p>
-    <w:p/>
-    <w:p>
-      <w:proofErr w:type="spellStart"/>
-      <w:r>
-        <w:rPr>
-          <w:u w:val="single"/>
-        </w:rPr>
-        <w:t>EquipmentID</w:t>
-      </w:r>
-      <w:proofErr w:type="spellEnd"/>
-      <w:r>
-        <w:t xml:space="preserve"> (EQUIPMENTALLOCATION_PK, EQUIPALLO_EQUIPMENT_FK) – The purpose of this field is to work in conjunction with </w:t>
-      </w:r>
-      <w:proofErr w:type="spellStart"/>
-      <w:r>
-        <w:t>LocationID</w:t>
-      </w:r>
-      <w:proofErr w:type="spellEnd"/>
-      <w:r>
-        <w:t xml:space="preserve"> to provide a unique index for the Equipment Allocation entity to be used as a Primary Key, and to form a relationship with the Equipment entity to derive pieces of equipment for each location. </w:t>
+      <w:r>
+        <w:t xml:space="preserve"> (EQUIPMENTALLOCATION_PK, EQUIPALLO_EQUIPMENT_FK) – The purpose of this field is to work in conjunction with LocationID to provide a unique index for the Equipment Allocation entity to be used as a Primary Key, and to form a relationship with the Equipment entity to derive pieces of equipment for each location. </w:t>
       </w:r>
     </w:p>
     <w:p/>
@@ -1448,21 +1217,8 @@
       </w:r>
     </w:p>
     <w:p>
-      <w:proofErr w:type="spellStart"/>
-      <w:r>
-        <w:t>LocationID</w:t>
-      </w:r>
-      <w:proofErr w:type="spellEnd"/>
-      <w:r>
-        <w:t xml:space="preserve">, </w:t>
-      </w:r>
-      <w:proofErr w:type="spellStart"/>
-      <w:r>
-        <w:t>EquipmentID</w:t>
-      </w:r>
-      <w:proofErr w:type="spellEnd"/>
-      <w:r>
-        <w:t xml:space="preserve"> (Not Null) – At the pair of these fields are what forms the Primary Key for this entity; it would not do very well to have either one of them as null at any time. Note that these fields are not required to be unique as most other Pri</w:t>
+      <w:r>
+        <w:t>LocationID, EquipmentID (Not Null) – At the pair of these fields are what forms the Primary Key for this entity; it would not do very well to have either one of them as null at any time. Note that these fields are not required to be unique as most other Pri</w:t>
       </w:r>
       <w:r>
         <w:t xml:space="preserve">mary Keys are in other entities; this is due to the fact that there will be many pieces of the same equipment used in multiple locations and many locations will have multiple pieces of equipment. </w:t>
@@ -1614,14 +1370,12 @@
     </w:p>
     <w:p/>
     <w:p>
-      <w:proofErr w:type="spellStart"/>
       <w:r>
         <w:rPr>
           <w:u w:val="single"/>
         </w:rPr>
         <w:t>PCRole</w:t>
       </w:r>
-      <w:proofErr w:type="spellEnd"/>
       <w:r>
         <w:t xml:space="preserve"> – The purpose of this field is to specify the role of each PC that is listed within the PC Allocation table</w:t>
       </w:r>
@@ -1631,14 +1385,12 @@
     </w:p>
     <w:p/>
     <w:p>
-      <w:proofErr w:type="spellStart"/>
       <w:r>
         <w:rPr>
           <w:u w:val="single"/>
         </w:rPr>
         <w:t>LocationID</w:t>
       </w:r>
-      <w:proofErr w:type="spellEnd"/>
       <w:r>
         <w:t xml:space="preserve"> (PCALLO_LOCATION_FK)</w:t>
       </w:r>
@@ -1667,21 +1419,8 @@
     </w:p>
     <w:p/>
     <w:p>
-      <w:proofErr w:type="spellStart"/>
-      <w:r>
-        <w:t>PCRole</w:t>
-      </w:r>
-      <w:proofErr w:type="spellEnd"/>
-      <w:r>
-        <w:t xml:space="preserve">, </w:t>
-      </w:r>
-      <w:proofErr w:type="spellStart"/>
-      <w:r>
-        <w:t>LocationID</w:t>
-      </w:r>
-      <w:proofErr w:type="spellEnd"/>
-      <w:r>
-        <w:t xml:space="preserve"> (Default Null) </w:t>
+      <w:r>
+        <w:t xml:space="preserve">PCRole, LocationID (Default Null) </w:t>
       </w:r>
       <w:r>
         <w:t>–</w:t>
@@ -1707,6 +1446,21 @@
         <w:rPr>
           <w:b/>
           <w:sz w:val="32"/>
+        </w:rPr>
+      </w:pPr>
+      <w:r>
+        <w:rPr>
+          <w:b/>
+          <w:sz w:val="32"/>
+        </w:rPr>
+        <w:lastRenderedPageBreak/>
+        <w:t>STAFF</w:t>
+      </w:r>
+    </w:p>
+    <w:p>
+      <w:pPr>
+        <w:rPr>
+          <w:b/>
         </w:rPr>
       </w:pPr>
       <w:r>
@@ -1714,28 +1468,27 @@
           <w:noProof/>
           <w:lang w:eastAsia="en-GB"/>
         </w:rPr>
-        <w:lastRenderedPageBreak/>
         <w:drawing>
-          <wp:anchor distT="0" distB="0" distL="114300" distR="114300" simplePos="0" relativeHeight="251664384" behindDoc="1" locked="0" layoutInCell="1" allowOverlap="1" wp14:anchorId="2FFE1C92" wp14:editId="429AEA66">
+          <wp:anchor distT="0" distB="0" distL="114300" distR="114300" simplePos="0" relativeHeight="251664384" behindDoc="1" locked="0" layoutInCell="1" allowOverlap="1" wp14:anchorId="37C7AE76" wp14:editId="027CA3F6">
             <wp:simplePos x="0" y="0"/>
             <wp:positionH relativeFrom="column">
-              <wp:posOffset>-447675</wp:posOffset>
+              <wp:posOffset>-495300</wp:posOffset>
             </wp:positionH>
             <wp:positionV relativeFrom="paragraph">
-              <wp:posOffset>313690</wp:posOffset>
+              <wp:posOffset>13335</wp:posOffset>
             </wp:positionV>
-            <wp:extent cx="6666230" cy="1704975"/>
-            <wp:effectExtent l="0" t="0" r="1270" b="9525"/>
+            <wp:extent cx="6760845" cy="1685925"/>
+            <wp:effectExtent l="0" t="0" r="1905" b="9525"/>
             <wp:wrapTight wrapText="bothSides">
               <wp:wrapPolygon edited="0">
                 <wp:start x="0" y="0"/>
-                <wp:lineTo x="0" y="21479"/>
-                <wp:lineTo x="21542" y="21479"/>
-                <wp:lineTo x="21542" y="0"/>
+                <wp:lineTo x="0" y="21478"/>
+                <wp:lineTo x="21545" y="21478"/>
+                <wp:lineTo x="21545" y="0"/>
                 <wp:lineTo x="0" y="0"/>
               </wp:wrapPolygon>
             </wp:wrapTight>
-            <wp:docPr id="12" name="Picture 12"/>
+            <wp:docPr id="2" name="Picture 2"/>
             <wp:cNvGraphicFramePr>
               <a:graphicFrameLocks xmlns:a="http://schemas.openxmlformats.org/drawingml/2006/main" noChangeAspect="1"/>
             </wp:cNvGraphicFramePr>
@@ -1754,13 +1507,13 @@
                         </a:ext>
                       </a:extLst>
                     </a:blip>
-                    <a:srcRect l="1497" t="23668" r="33473" b="46746"/>
+                    <a:srcRect l="1664" t="23965" r="33639" b="47337"/>
                     <a:stretch/>
                   </pic:blipFill>
                   <pic:spPr bwMode="auto">
                     <a:xfrm>
                       <a:off x="0" y="0"/>
-                      <a:ext cx="6666230" cy="1704975"/>
+                      <a:ext cx="6760845" cy="1685925"/>
                     </a:xfrm>
                     <a:prstGeom prst="rect">
                       <a:avLst/>
@@ -1786,14 +1539,359 @@
           </wp:anchor>
         </w:drawing>
       </w:r>
+    </w:p>
+    <w:p>
+      <w:r>
+        <w:rPr>
+          <w:b/>
+        </w:rPr>
+        <w:t>Attributes</w:t>
+      </w:r>
+    </w:p>
+    <w:p>
+      <w:r>
+        <w:rPr>
+          <w:u w:val="single"/>
+        </w:rPr>
+        <w:t>StaffID</w:t>
+      </w:r>
+      <w:r>
+        <w:t xml:space="preserve"> (STAFF_PK)</w:t>
+      </w:r>
+      <w:r>
+        <w:t xml:space="preserve"> – The purpose of this column is to provide a unique index which is populated </w:t>
+      </w:r>
+      <w:r>
+        <w:t xml:space="preserve">via a Sequence and Trigger, and to act as a Primary Key for the Staff entity. </w:t>
+      </w:r>
+    </w:p>
+    <w:p/>
+    <w:p>
+      <w:r>
+        <w:rPr>
+          <w:u w:val="single"/>
+        </w:rPr>
+        <w:t>Name</w:t>
+      </w:r>
+      <w:r>
+        <w:t xml:space="preserve"> – The purpose of this column is to store the names of each member of staff in this entity.</w:t>
+      </w:r>
+    </w:p>
+    <w:p/>
+    <w:p>
+      <w:r>
+        <w:rPr>
+          <w:u w:val="single"/>
+        </w:rPr>
+        <w:t>Job</w:t>
+      </w:r>
+      <w:r>
+        <w:t xml:space="preserve"> – The purpose of this column is to store the position that each member of staff hold at the university. </w:t>
+      </w:r>
+    </w:p>
+    <w:p/>
+    <w:p>
+      <w:r>
+        <w:rPr>
+          <w:u w:val="single"/>
+        </w:rPr>
+        <w:t>WorkphoneNo</w:t>
+      </w:r>
+      <w:r>
+        <w:t xml:space="preserve"> – The purpose of this column is to store the workplace phone numbers of each member of staff.</w:t>
+      </w:r>
+    </w:p>
+    <w:p>
+      <w:pPr>
+        <w:rPr>
+          <w:u w:val="single"/>
+        </w:rPr>
+      </w:pPr>
+    </w:p>
+    <w:p>
+      <w:r>
+        <w:rPr>
+          <w:u w:val="single"/>
+        </w:rPr>
+        <w:t>Homephoneno</w:t>
+      </w:r>
+      <w:r>
+        <w:t xml:space="preserve"> – The purpose of this column </w:t>
+      </w:r>
+      <w:r>
+        <w:t>is to store the home phone numbers of each member of staff.</w:t>
+      </w:r>
+    </w:p>
+    <w:p/>
+    <w:p>
+      <w:r>
+        <w:rPr>
+          <w:u w:val="single"/>
+        </w:rPr>
+        <w:t>Email</w:t>
+      </w:r>
+      <w:r>
+        <w:t xml:space="preserve"> – The purpose of this column is to store the email addresses of each member of staff.</w:t>
+      </w:r>
+    </w:p>
+    <w:p/>
+    <w:p>
+      <w:r>
+        <w:rPr>
+          <w:u w:val="single"/>
+        </w:rPr>
+        <w:t>Address</w:t>
+      </w:r>
+      <w:r>
+        <w:t xml:space="preserve"> – The purpose of this column is to store the home address of each member of staff.</w:t>
+      </w:r>
+    </w:p>
+    <w:p/>
+    <w:p>
+      <w:r>
+        <w:rPr>
+          <w:u w:val="single"/>
+        </w:rPr>
+        <w:t>Postcode</w:t>
+      </w:r>
+      <w:r>
+        <w:t xml:space="preserve"> – The purpose of this column is to store the home postcode of each member of staff.</w:t>
+      </w:r>
+    </w:p>
+    <w:p/>
+    <w:p>
+      <w:r>
+        <w:rPr>
+          <w:u w:val="single"/>
+        </w:rPr>
+        <w:lastRenderedPageBreak/>
+        <w:t>LocationID</w:t>
+      </w:r>
+      <w:r>
+        <w:t xml:space="preserve"> (STAFF_LOCATION_FK)</w:t>
+      </w:r>
+      <w:r>
+        <w:t xml:space="preserve"> – The purpose of this column is to provide a reference to the room that the member of staff is currently using as an office and to form a relationship between the Staff entity and the Location entity. </w:t>
+      </w:r>
+    </w:p>
+    <w:p/>
+    <w:p>
+      <w:pPr>
+        <w:rPr>
+          <w:b/>
+          <w:i/>
+        </w:rPr>
+      </w:pPr>
+      <w:r>
+        <w:rPr>
+          <w:b/>
+          <w:i/>
+        </w:rPr>
+        <w:t>Constraints</w:t>
+      </w:r>
+    </w:p>
+    <w:p>
+      <w:pPr>
+        <w:rPr>
+          <w:i/>
+        </w:rPr>
+      </w:pPr>
+      <w:r>
+        <w:rPr>
+          <w:i/>
+        </w:rPr>
+        <w:t>Sequences</w:t>
+      </w:r>
+    </w:p>
+    <w:p>
+      <w:r>
+        <w:rPr>
+          <w:u w:val="single"/>
+        </w:rPr>
+        <w:t>STAFF</w:t>
+      </w:r>
+      <w:r>
+        <w:rPr>
+          <w:u w:val="single"/>
+        </w:rPr>
+        <w:t>_SEQ</w:t>
+      </w:r>
+      <w:r>
+        <w:t xml:space="preserve"> – The purpose of this sequence is to populate the </w:t>
+      </w:r>
+      <w:r>
+        <w:t>StaffID</w:t>
+      </w:r>
+      <w:r>
+        <w:t xml:space="preserve"> column whenever a new entry is inserted into the </w:t>
+      </w:r>
+      <w:r>
+        <w:t>Staff</w:t>
+      </w:r>
+      <w:r>
+        <w:t xml:space="preserve"> entity. </w:t>
+      </w:r>
+    </w:p>
+    <w:p/>
+    <w:p>
+      <w:r>
+        <w:rPr>
+          <w:i/>
+        </w:rPr>
+        <w:t>Triggers</w:t>
+      </w:r>
+    </w:p>
+    <w:p>
+      <w:r>
+        <w:rPr>
+          <w:u w:val="single"/>
+        </w:rPr>
+        <w:t>STAFF</w:t>
+      </w:r>
+      <w:r>
+        <w:rPr>
+          <w:u w:val="single"/>
+        </w:rPr>
+        <w:t>_TRIG</w:t>
+      </w:r>
+      <w:r>
+        <w:t xml:space="preserve"> – The purpose of this trigger is to act as an activator for the </w:t>
+      </w:r>
+      <w:r>
+        <w:t>STAFF</w:t>
+      </w:r>
+      <w:r>
+        <w:t xml:space="preserve">_SEQ sequence, set to trigger after a row of data is inserted into the </w:t>
+      </w:r>
+      <w:r>
+        <w:t>Staff</w:t>
+      </w:r>
+      <w:r>
+        <w:t xml:space="preserve"> entity. </w:t>
+      </w:r>
+    </w:p>
+    <w:p/>
+    <w:p>
+      <w:r>
+        <w:rPr>
+          <w:i/>
+        </w:rPr>
+        <w:t>Other Constraints</w:t>
+      </w:r>
+    </w:p>
+    <w:p>
+      <w:r>
+        <w:t>StaffID</w:t>
+      </w:r>
+      <w:r>
+        <w:t xml:space="preserve"> (</w:t>
+      </w:r>
+      <w:r>
+        <w:t xml:space="preserve">Unique, Not Null) – Due to the fact that this field is the Primary Key for the Staff table, it is automatically contributed the Unique and Not Null constraints. </w:t>
+      </w:r>
+    </w:p>
+    <w:p/>
+    <w:p>
+      <w:r>
+        <w:t xml:space="preserve">Name (Not Null) – It would not make sense to create a new Staff entry without supplying at least a name, so we made the field with a Not Null constraint. </w:t>
+      </w:r>
+    </w:p>
+    <w:p/>
+    <w:p>
+      <w:r>
+        <w:t xml:space="preserve">Job, WorkphoneNo, HomephoneNo, Email, Address, Postcode, </w:t>
+      </w:r>
+      <w:r>
+        <w:t>LocationID (Default null) – None of this information is completely compulsory for an entry of a Staff immediately, so we gave them all a default value of null.</w:t>
+      </w:r>
+    </w:p>
+    <w:p/>
+    <w:p>
+      <w:r>
+        <w:rPr>
+          <w:noProof/>
+          <w:lang w:eastAsia="en-GB"/>
+        </w:rPr>
+        <w:drawing>
+          <wp:anchor distT="0" distB="0" distL="114300" distR="114300" simplePos="0" relativeHeight="251665408" behindDoc="1" locked="0" layoutInCell="1" allowOverlap="1" wp14:anchorId="2D87D25F" wp14:editId="4E9E4FA4">
+            <wp:simplePos x="0" y="0"/>
+            <wp:positionH relativeFrom="column">
+              <wp:posOffset>-561975</wp:posOffset>
+            </wp:positionH>
+            <wp:positionV relativeFrom="paragraph">
+              <wp:posOffset>377825</wp:posOffset>
+            </wp:positionV>
+            <wp:extent cx="6915150" cy="1152525"/>
+            <wp:effectExtent l="0" t="0" r="0" b="9525"/>
+            <wp:wrapTight wrapText="bothSides">
+              <wp:wrapPolygon edited="0">
+                <wp:start x="0" y="0"/>
+                <wp:lineTo x="0" y="21421"/>
+                <wp:lineTo x="21540" y="21421"/>
+                <wp:lineTo x="21540" y="0"/>
+                <wp:lineTo x="0" y="0"/>
+              </wp:wrapPolygon>
+            </wp:wrapTight>
+            <wp:docPr id="8" name="Picture 8"/>
+            <wp:cNvGraphicFramePr>
+              <a:graphicFrameLocks xmlns:a="http://schemas.openxmlformats.org/drawingml/2006/main" noChangeAspect="1"/>
+            </wp:cNvGraphicFramePr>
+            <a:graphic xmlns:a="http://schemas.openxmlformats.org/drawingml/2006/main">
+              <a:graphicData uri="http://schemas.openxmlformats.org/drawingml/2006/picture">
+                <pic:pic xmlns:pic="http://schemas.openxmlformats.org/drawingml/2006/picture">
+                  <pic:nvPicPr>
+                    <pic:cNvPr id="0" name=""/>
+                    <pic:cNvPicPr/>
+                  </pic:nvPicPr>
+                  <pic:blipFill rotWithShape="1">
+                    <a:blip r:embed="rId14">
+                      <a:extLst>
+                        <a:ext uri="{28A0092B-C50C-407E-A947-70E740481C1C}">
+                          <a14:useLocalDpi xmlns:a14="http://schemas.microsoft.com/office/drawing/2010/main" val="0"/>
+                        </a:ext>
+                      </a:extLst>
+                    </a:blip>
+                    <a:srcRect l="1497" t="23668" r="33639" b="57101"/>
+                    <a:stretch/>
+                  </pic:blipFill>
+                  <pic:spPr bwMode="auto">
+                    <a:xfrm>
+                      <a:off x="0" y="0"/>
+                      <a:ext cx="6915150" cy="1152525"/>
+                    </a:xfrm>
+                    <a:prstGeom prst="rect">
+                      <a:avLst/>
+                    </a:prstGeom>
+                    <a:ln>
+                      <a:noFill/>
+                    </a:ln>
+                    <a:extLst>
+                      <a:ext uri="{53640926-AAD7-44D8-BBD7-CCE9431645EC}">
+                        <a14:shadowObscured xmlns:a14="http://schemas.microsoft.com/office/drawing/2010/main"/>
+                      </a:ext>
+                    </a:extLst>
+                  </pic:spPr>
+                </pic:pic>
+              </a:graphicData>
+            </a:graphic>
+            <wp14:sizeRelH relativeFrom="page">
+              <wp14:pctWidth>0</wp14:pctWidth>
+            </wp14:sizeRelH>
+            <wp14:sizeRelV relativeFrom="page">
+              <wp14:pctHeight>0</wp14:pctHeight>
+            </wp14:sizeRelV>
+          </wp:anchor>
+        </w:drawing>
+      </w:r>
       <w:r>
         <w:rPr>
           <w:b/>
           <w:sz w:val="32"/>
         </w:rPr>
-        <w:t>STAFF</w:t>
-      </w:r>
-    </w:p>
+        <w:t>EVENT</w:t>
+      </w:r>
+    </w:p>
+    <w:p/>
     <w:p>
       <w:r>
         <w:rPr>
@@ -1803,25 +1901,390 @@
       </w:r>
     </w:p>
     <w:p>
-      <w:proofErr w:type="spellStart"/>
+      <w:r>
+        <w:rPr>
+          <w:u w:val="single"/>
+        </w:rPr>
+        <w:t>EventID</w:t>
+      </w:r>
+      <w:r>
+        <w:t xml:space="preserve"> (EVENT_PK) – The purpose of this column is to provide a unique index for the Event entity by acting as a Primary and being populated by a Sequence. </w:t>
+      </w:r>
+    </w:p>
+    <w:p/>
+    <w:p>
+      <w:r>
+        <w:rPr>
+          <w:u w:val="single"/>
+        </w:rPr>
+        <w:t>EventName</w:t>
+      </w:r>
+      <w:r>
+        <w:t xml:space="preserve"> </w:t>
+      </w:r>
+      <w:r>
+        <w:t>–</w:t>
+      </w:r>
+      <w:r>
+        <w:t xml:space="preserve"> </w:t>
+      </w:r>
+      <w:r>
+        <w:t xml:space="preserve">The purpose of this column is to store information about the name of the event. </w:t>
+      </w:r>
+    </w:p>
+    <w:p/>
+    <w:p>
+      <w:r>
+        <w:rPr>
+          <w:u w:val="single"/>
+        </w:rPr>
+        <w:t>EventPurpose</w:t>
+      </w:r>
+      <w:r>
+        <w:t xml:space="preserve"> – The purpose of this column is to hold a short description of the event purpose. </w:t>
+      </w:r>
+    </w:p>
+    <w:p/>
+    <w:p>
+      <w:r>
+        <w:rPr>
+          <w:u w:val="single"/>
+        </w:rPr>
+        <w:t>Faculty</w:t>
+      </w:r>
+      <w:r>
+        <w:t xml:space="preserve"> – The purpose of this column is to specify which faculty of the university will be hosting the associated event.</w:t>
+      </w:r>
+    </w:p>
+    <w:p/>
+    <w:p>
       <w:r>
         <w:rPr>
           <w:u w:val="single"/>
         </w:rPr>
         <w:t>StaffID</w:t>
       </w:r>
-      <w:proofErr w:type="spellEnd"/>
-      <w:r>
-        <w:t xml:space="preserve"> (STAFF_PK)</w:t>
-      </w:r>
-      <w:r>
-        <w:t xml:space="preserve"> – The purpose of this column is to provide a unique index which is populated </w:t>
+      <w:r>
+        <w:t xml:space="preserve"> (EVENT_STAFF_FK) – The purpose of </w:t>
+      </w:r>
+      <w:r>
+        <w:t xml:space="preserve">this column is to provide a point of reference to see which member of staff is organising the event, and also to form a relationship between the Event and Staff entities. </w:t>
+      </w:r>
+    </w:p>
+    <w:p/>
+    <w:p>
+      <w:pPr>
+        <w:rPr>
+          <w:b/>
+          <w:i/>
+        </w:rPr>
+      </w:pPr>
+      <w:r>
+        <w:rPr>
+          <w:b/>
+          <w:i/>
+        </w:rPr>
+        <w:t>Constraints</w:t>
+      </w:r>
+    </w:p>
+    <w:p>
+      <w:pPr>
+        <w:rPr>
+          <w:i/>
+        </w:rPr>
+      </w:pPr>
+      <w:r>
+        <w:rPr>
+          <w:i/>
+        </w:rPr>
+        <w:t>Sequences</w:t>
+      </w:r>
+    </w:p>
+    <w:p>
+      <w:r>
+        <w:rPr>
+          <w:u w:val="single"/>
+        </w:rPr>
+        <w:t>EVENT</w:t>
+      </w:r>
+      <w:r>
+        <w:rPr>
+          <w:u w:val="single"/>
+        </w:rPr>
+        <w:t>_SEQ</w:t>
+      </w:r>
+      <w:r>
+        <w:t xml:space="preserve"> – The purpose of this sequence is to populate the </w:t>
+      </w:r>
+      <w:r>
+        <w:t>EventID</w:t>
+      </w:r>
+      <w:r>
+        <w:t xml:space="preserve"> column whenever a new entry is inserted into the </w:t>
+      </w:r>
+      <w:r>
+        <w:t>Event</w:t>
+      </w:r>
+      <w:r>
+        <w:t xml:space="preserve"> entity. </w:t>
+      </w:r>
+    </w:p>
+    <w:p/>
+    <w:p>
+      <w:r>
+        <w:rPr>
+          <w:i/>
+        </w:rPr>
+        <w:t>Triggers</w:t>
+      </w:r>
+    </w:p>
+    <w:p>
+      <w:r>
+        <w:rPr>
+          <w:u w:val="single"/>
+        </w:rPr>
+        <w:t>EVENT</w:t>
+      </w:r>
+      <w:r>
+        <w:rPr>
+          <w:u w:val="single"/>
+        </w:rPr>
+        <w:t>_TRIG</w:t>
+      </w:r>
+      <w:r>
+        <w:t xml:space="preserve"> – The purpose of this trigger is to act as an activator for the </w:t>
+      </w:r>
+      <w:r>
+        <w:t>EVENT</w:t>
+      </w:r>
+      <w:r>
+        <w:t xml:space="preserve">_SEQ sequence, set to trigger after a row of data is inserted into the </w:t>
+      </w:r>
+      <w:r>
+        <w:t>Event</w:t>
+      </w:r>
+      <w:r>
+        <w:t xml:space="preserve"> entity. </w:t>
+      </w:r>
+    </w:p>
+    <w:p/>
+    <w:p>
+      <w:r>
+        <w:rPr>
+          <w:i/>
+        </w:rPr>
+        <w:t>Other Constraints</w:t>
+      </w:r>
+    </w:p>
+    <w:p>
+      <w:r>
+        <w:t xml:space="preserve">EventID (Unique, Not Null) – Due to the fact that this column acts as a Primary Key, it automatically gains the Unique and Not Null constraints. </w:t>
+      </w:r>
+    </w:p>
+    <w:p/>
+    <w:p>
+      <w:r>
+        <w:t xml:space="preserve">EventName, EventPurpose, Faculty, StaffID (Default Null) – As not all of these columns are necessary to create a sensible entry to this entity, they were all given a default value of null so that they can be filled in later. </w:t>
+      </w:r>
+    </w:p>
+    <w:p/>
+    <w:p>
+      <w:pPr>
+        <w:spacing w:after="200"/>
+        <w:rPr>
+          <w:b/>
+          <w:sz w:val="32"/>
+        </w:rPr>
+      </w:pPr>
+      <w:r>
+        <w:rPr>
+          <w:b/>
+          <w:sz w:val="32"/>
+        </w:rPr>
+        <w:br w:type="page"/>
+      </w:r>
+    </w:p>
+    <w:p>
+      <w:r>
+        <w:rPr>
+          <w:b/>
+          <w:sz w:val="32"/>
+        </w:rPr>
+        <w:lastRenderedPageBreak/>
+        <w:t>BOOKING</w:t>
+      </w:r>
+    </w:p>
+    <w:p>
+      <w:r>
+        <w:rPr>
+          <w:noProof/>
+          <w:lang w:eastAsia="en-GB"/>
+        </w:rPr>
+        <w:drawing>
+          <wp:anchor distT="0" distB="0" distL="114300" distR="114300" simplePos="0" relativeHeight="251666432" behindDoc="1" locked="0" layoutInCell="1" allowOverlap="1" wp14:anchorId="259FF711" wp14:editId="04D5FD94">
+            <wp:simplePos x="0" y="0"/>
+            <wp:positionH relativeFrom="column">
+              <wp:posOffset>-552450</wp:posOffset>
+            </wp:positionH>
+            <wp:positionV relativeFrom="paragraph">
+              <wp:posOffset>67310</wp:posOffset>
+            </wp:positionV>
+            <wp:extent cx="6814820" cy="981075"/>
+            <wp:effectExtent l="0" t="0" r="5080" b="9525"/>
+            <wp:wrapTight wrapText="bothSides">
+              <wp:wrapPolygon edited="0">
+                <wp:start x="0" y="0"/>
+                <wp:lineTo x="0" y="21390"/>
+                <wp:lineTo x="21556" y="21390"/>
+                <wp:lineTo x="21556" y="0"/>
+                <wp:lineTo x="0" y="0"/>
+              </wp:wrapPolygon>
+            </wp:wrapTight>
+            <wp:docPr id="10" name="Picture 10"/>
+            <wp:cNvGraphicFramePr>
+              <a:graphicFrameLocks xmlns:a="http://schemas.openxmlformats.org/drawingml/2006/main" noChangeAspect="1"/>
+            </wp:cNvGraphicFramePr>
+            <a:graphic xmlns:a="http://schemas.openxmlformats.org/drawingml/2006/main">
+              <a:graphicData uri="http://schemas.openxmlformats.org/drawingml/2006/picture">
+                <pic:pic xmlns:pic="http://schemas.openxmlformats.org/drawingml/2006/picture">
+                  <pic:nvPicPr>
+                    <pic:cNvPr id="0" name=""/>
+                    <pic:cNvPicPr/>
+                  </pic:nvPicPr>
+                  <pic:blipFill rotWithShape="1">
+                    <a:blip r:embed="rId15">
+                      <a:extLst>
+                        <a:ext uri="{28A0092B-C50C-407E-A947-70E740481C1C}">
+                          <a14:useLocalDpi xmlns:a14="http://schemas.microsoft.com/office/drawing/2010/main" val="0"/>
+                        </a:ext>
+                      </a:extLst>
+                    </a:blip>
+                    <a:srcRect l="1830" t="23668" r="33473" b="59763"/>
+                    <a:stretch/>
+                  </pic:blipFill>
+                  <pic:spPr bwMode="auto">
+                    <a:xfrm>
+                      <a:off x="0" y="0"/>
+                      <a:ext cx="6814820" cy="981075"/>
+                    </a:xfrm>
+                    <a:prstGeom prst="rect">
+                      <a:avLst/>
+                    </a:prstGeom>
+                    <a:ln>
+                      <a:noFill/>
+                    </a:ln>
+                    <a:extLst>
+                      <a:ext uri="{53640926-AAD7-44D8-BBD7-CCE9431645EC}">
+                        <a14:shadowObscured xmlns:a14="http://schemas.microsoft.com/office/drawing/2010/main"/>
+                      </a:ext>
+                    </a:extLst>
+                  </pic:spPr>
+                </pic:pic>
+              </a:graphicData>
+            </a:graphic>
+            <wp14:sizeRelH relativeFrom="page">
+              <wp14:pctWidth>0</wp14:pctWidth>
+            </wp14:sizeRelH>
+            <wp14:sizeRelV relativeFrom="page">
+              <wp14:pctHeight>0</wp14:pctHeight>
+            </wp14:sizeRelV>
+          </wp:anchor>
+        </w:drawing>
+      </w:r>
+      <w:r>
+        <w:rPr>
+          <w:b/>
+        </w:rPr>
+        <w:t>Attributes</w:t>
+      </w:r>
+    </w:p>
+    <w:p>
+      <w:r>
+        <w:rPr>
+          <w:u w:val="single"/>
+        </w:rPr>
+        <w:t>LocationID</w:t>
+      </w:r>
+      <w:r>
+        <w:t xml:space="preserve"> (</w:t>
+      </w:r>
+      <w:r>
+        <w:t xml:space="preserve">BOOKING_PK, </w:t>
+      </w:r>
+      <w:r>
+        <w:t xml:space="preserve">BOOKING_LOCATION_FK) – The purpose of this column is to </w:t>
+      </w:r>
+      <w:r>
+        <w:t xml:space="preserve">work in conjunction with EventID to create a compound Primary Key for the Booking entity. </w:t>
+      </w:r>
+    </w:p>
+    <w:p>
+      <w:pPr>
+        <w:rPr>
+          <w:u w:val="single"/>
+        </w:rPr>
+      </w:pPr>
+    </w:p>
+    <w:p>
+      <w:r>
+        <w:rPr>
+          <w:u w:val="single"/>
+        </w:rPr>
+        <w:t>EventID</w:t>
+      </w:r>
+      <w:r>
+        <w:t xml:space="preserve"> (BOOKING_PK, BOOKING_EVENT_FK) – The purpose of this column is to work in conjunction with LocationID to create a compound Primary Key for the Booking entity. </w:t>
+      </w:r>
+    </w:p>
+    <w:p/>
+    <w:p>
+      <w:r>
+        <w:rPr>
+          <w:u w:val="single"/>
+        </w:rPr>
+        <w:t>EventStart</w:t>
+      </w:r>
+      <w:r>
+        <w:t xml:space="preserve"> – The purpose of this column is to store the date and time at which the event starts. </w:t>
+      </w:r>
+    </w:p>
+    <w:p/>
+    <w:p>
+      <w:r>
+        <w:rPr>
+          <w:u w:val="single"/>
+        </w:rPr>
+        <w:t>EventEnd</w:t>
+      </w:r>
+      <w:r>
+        <w:t xml:space="preserve"> – The purpose of this column is to store the date and time at which the event ends. </w:t>
+      </w:r>
+    </w:p>
+    <w:p/>
+    <w:p>
+      <w:r>
+        <w:rPr>
+          <w:b/>
+          <w:i/>
+        </w:rPr>
+        <w:t>Constraints</w:t>
+      </w:r>
+    </w:p>
+    <w:p>
+      <w:r>
+        <w:t>LocationID, EventID (Not Null) – Due to the fact that both of these columns make up the Primary Key of the entity, they need the Not Null constraint.</w:t>
+      </w:r>
+    </w:p>
+    <w:p/>
+    <w:p>
+      <w:r>
+        <w:t xml:space="preserve">EventStart, EventEnd (Default sysdate) – As a matter of just keeping dates in the date fields, it was decided to default these two fields to have the current system date and time if they are not specified at creation, and can just be changed later. </w:t>
       </w:r>
       <w:bookmarkStart w:id="0" w:name="_GoBack"/>
       <w:bookmarkEnd w:id="0"/>
     </w:p>
     <w:sectPr>
-      <w:headerReference w:type="default" r:id="rId14"/>
+      <w:headerReference w:type="default" r:id="rId16"/>
       <w:pgSz w:w="11906" w:h="16838"/>
       <w:pgMar w:top="1440" w:right="1440" w:bottom="1440" w:left="1440" w:header="708" w:footer="708" w:gutter="0"/>
       <w:cols w:space="708"/>

</xml_diff>

<commit_message>
Added single unformatted/un-proofread group report
</commit_message>
<xml_diff>
--- a/DatabaseSpecificationComments.docx
+++ b/DatabaseSpecificationComments.docx
@@ -5,11 +5,14 @@
     <w:p>
       <w:pPr>
         <w:rPr>
+          <w:b/>
           <w:sz w:val="32"/>
         </w:rPr>
       </w:pPr>
-      <w:r>
-        <w:rPr>
+      <w:bookmarkStart w:id="0" w:name="_GoBack"/>
+      <w:r>
+        <w:rPr>
+          <w:b/>
           <w:sz w:val="32"/>
         </w:rPr>
         <w:t>Database Specification Comments/Documentation</w:t>
@@ -141,12 +144,14 @@
       </w:r>
     </w:p>
     <w:p>
+      <w:proofErr w:type="spellStart"/>
       <w:r>
         <w:rPr>
           <w:u w:val="single"/>
         </w:rPr>
         <w:t>BuildingID</w:t>
       </w:r>
+      <w:proofErr w:type="spellEnd"/>
       <w:r>
         <w:t xml:space="preserve"> (BUILDING_PK)</w:t>
       </w:r>
@@ -156,12 +161,14 @@
     </w:p>
     <w:p/>
     <w:p>
+      <w:proofErr w:type="spellStart"/>
       <w:r>
         <w:rPr>
           <w:u w:val="single"/>
         </w:rPr>
         <w:t>BuildingName</w:t>
       </w:r>
+      <w:proofErr w:type="spellEnd"/>
       <w:r>
         <w:t xml:space="preserve"> – The purpose of this column is to store the name of the building.</w:t>
       </w:r>
@@ -192,12 +199,14 @@
     </w:p>
     <w:p/>
     <w:p>
+      <w:proofErr w:type="spellStart"/>
       <w:r>
         <w:rPr>
           <w:u w:val="single"/>
         </w:rPr>
         <w:t>ReceptionPhoneNo</w:t>
       </w:r>
+      <w:proofErr w:type="spellEnd"/>
       <w:r>
         <w:t xml:space="preserve"> – The purpose of this column is to hold the phone number that is linked to the reception in the building. </w:t>
       </w:r>
@@ -239,7 +248,15 @@
         <w:t>BUILDING_SEQ</w:t>
       </w:r>
       <w:r>
-        <w:t xml:space="preserve"> – The purpose of this sequence is to populate the BuildingID column whenever a new entry is inserted into the Building entity. </w:t>
+        <w:t xml:space="preserve"> – The purpose of this sequence is to populate the </w:t>
+      </w:r>
+      <w:proofErr w:type="spellStart"/>
+      <w:r>
+        <w:t>BuildingID</w:t>
+      </w:r>
+      <w:proofErr w:type="spellEnd"/>
+      <w:r>
+        <w:t xml:space="preserve"> column whenever a new entry is inserted into the Building entity. </w:t>
       </w:r>
     </w:p>
     <w:p/>
@@ -282,20 +299,38 @@
       </w:r>
     </w:p>
     <w:p>
-      <w:r>
-        <w:t xml:space="preserve">BuildingID (Unique) – Due to the fact that this field is a Primary Key, it is by default unique. </w:t>
-      </w:r>
-    </w:p>
-    <w:p/>
-    <w:p>
-      <w:r>
-        <w:t>BuildingName (Not Null) – We made this field Not Null because it would not make sense to add a building into the Building entity without even supplying it with a name, making it a redundant entry.</w:t>
-      </w:r>
-    </w:p>
-    <w:p/>
-    <w:p>
-      <w:r>
-        <w:t>Campus, Address, ReceptionPhoneNo (Default Null) – These pieces of information about the building are less vital so we thought it would make sense to have the option to leave them as null</w:t>
+      <w:proofErr w:type="spellStart"/>
+      <w:r>
+        <w:t>BuildingID</w:t>
+      </w:r>
+      <w:proofErr w:type="spellEnd"/>
+      <w:r>
+        <w:t xml:space="preserve"> (Unique) – Due to the fact that this field is a Primary Key, it is by default unique. </w:t>
+      </w:r>
+    </w:p>
+    <w:p/>
+    <w:p>
+      <w:proofErr w:type="spellStart"/>
+      <w:r>
+        <w:t>BuildingName</w:t>
+      </w:r>
+      <w:proofErr w:type="spellEnd"/>
+      <w:r>
+        <w:t xml:space="preserve"> (Not Null) – We made this field Not Null because it would not make sense to add a building into the Building entity without even supplying it with a name, making it a redundant entry.</w:t>
+      </w:r>
+    </w:p>
+    <w:p/>
+    <w:p>
+      <w:r>
+        <w:t xml:space="preserve">Campus, Address, </w:t>
+      </w:r>
+      <w:proofErr w:type="spellStart"/>
+      <w:r>
+        <w:t>ReceptionPhoneNo</w:t>
+      </w:r>
+      <w:proofErr w:type="spellEnd"/>
+      <w:r>
+        <w:t xml:space="preserve"> (Default Null) – These pieces of information about the building are less vital so we thought it would make sense to have the option to leave them as null</w:t>
       </w:r>
       <w:r>
         <w:t xml:space="preserve"> to be added in later if desired. </w:t>
@@ -414,11 +449,19 @@
       </w:r>
     </w:p>
     <w:p>
-      <w:r>
-        <w:rPr>
-          <w:u w:val="single"/>
-        </w:rPr>
-        <w:t>LocationID (LOCATION_PK)</w:t>
+      <w:proofErr w:type="spellStart"/>
+      <w:r>
+        <w:rPr>
+          <w:u w:val="single"/>
+        </w:rPr>
+        <w:t>LocationID</w:t>
+      </w:r>
+      <w:proofErr w:type="spellEnd"/>
+      <w:r>
+        <w:rPr>
+          <w:u w:val="single"/>
+        </w:rPr>
+        <w:t xml:space="preserve"> (LOCATION_PK)</w:t>
       </w:r>
       <w:r>
         <w:t xml:space="preserve"> – The purpose of this column is to provide a unique identifier generated from a sequence for the Location entity to serve as a primary key.</w:t>
@@ -433,7 +476,15 @@
         <w:t>Floor</w:t>
       </w:r>
       <w:r>
-        <w:t xml:space="preserve"> – The purpose of this column is to specify the floor on which each location is on (G, 1, 2 etc). </w:t>
+        <w:t xml:space="preserve"> – The purpose of this column is to specify the floor on which each location is on (G, 1, 2 </w:t>
+      </w:r>
+      <w:proofErr w:type="spellStart"/>
+      <w:r>
+        <w:t>etc</w:t>
+      </w:r>
+      <w:proofErr w:type="spellEnd"/>
+      <w:r>
+        <w:t xml:space="preserve">). </w:t>
       </w:r>
     </w:p>
     <w:p/>
@@ -445,23 +496,34 @@
         <w:t>Type</w:t>
       </w:r>
       <w:r>
-        <w:t xml:space="preserve"> – The purpose of this column is to specify the types of locations are stored in this entity. Examples of this are ones such as Classroom, Lecture Hall, Corridor etc.</w:t>
-      </w:r>
-    </w:p>
-    <w:p/>
-    <w:p>
+        <w:t xml:space="preserve"> – The purpose of this column is to specify the types of locations are stored in this entity. Examples of this are ones such as Classroom, Lecture Hall, </w:t>
+      </w:r>
+      <w:proofErr w:type="gramStart"/>
+      <w:r>
+        <w:t>Corridor</w:t>
+      </w:r>
+      <w:proofErr w:type="gramEnd"/>
+      <w:r>
+        <w:t xml:space="preserve"> etc.</w:t>
+      </w:r>
+    </w:p>
+    <w:p/>
+    <w:p>
+      <w:proofErr w:type="spellStart"/>
       <w:r>
         <w:rPr>
           <w:u w:val="single"/>
         </w:rPr>
         <w:t>RoomNo</w:t>
       </w:r>
+      <w:proofErr w:type="spellEnd"/>
       <w:r>
         <w:t xml:space="preserve"> – The purpose of this column is to hold the room numbers of each location that it is applicable to, note that this only includes locations that class as teaching areas. </w:t>
       </w:r>
     </w:p>
     <w:p/>
     <w:p>
+      <w:proofErr w:type="spellStart"/>
       <w:r>
         <w:rPr>
           <w:u w:val="single"/>
@@ -469,6 +531,7 @@
         <w:lastRenderedPageBreak/>
         <w:t>CurrentConfig</w:t>
       </w:r>
+      <w:proofErr w:type="spellEnd"/>
       <w:r>
         <w:t xml:space="preserve"> – The purpose of this column is to specify the current configuration of that location, specified as a single letter (H, R, I).</w:t>
       </w:r>
@@ -499,12 +562,14 @@
     </w:p>
     <w:p/>
     <w:p>
+      <w:proofErr w:type="spellStart"/>
       <w:r>
         <w:rPr>
           <w:u w:val="single"/>
         </w:rPr>
         <w:t>BuildingID</w:t>
       </w:r>
+      <w:proofErr w:type="spellEnd"/>
       <w:r>
         <w:t xml:space="preserve"> (LOC_BUILDING_FK) – The purpose of this column is to provide information about which building that the location is located in and to create a relationship between the two entities. </w:t>
       </w:r>
@@ -546,7 +611,15 @@
         <w:t>LOCATION_SEQ</w:t>
       </w:r>
       <w:r>
-        <w:t xml:space="preserve"> – The purpose of this sequence is to populate the LocationID column whenever a new entry is inserted into the Location entity. </w:t>
+        <w:t xml:space="preserve"> – The purpose of this sequence is to populate the </w:t>
+      </w:r>
+      <w:proofErr w:type="spellStart"/>
+      <w:r>
+        <w:t>LocationID</w:t>
+      </w:r>
+      <w:proofErr w:type="spellEnd"/>
+      <w:r>
+        <w:t xml:space="preserve"> column whenever a new entry is inserted into the Location entity. </w:t>
       </w:r>
     </w:p>
     <w:p/>
@@ -584,14 +657,43 @@
       </w:r>
     </w:p>
     <w:p>
-      <w:r>
-        <w:t xml:space="preserve">LocationID (Unique) – Due to the fact that this field is the primary key, it is automatically required to be unique. </w:t>
-      </w:r>
-    </w:p>
-    <w:p/>
-    <w:p>
-      <w:r>
-        <w:t xml:space="preserve">Floor, Type, RoomNo, CurrentConfig, Length, Width, BuildingID (Default Null/0) – There is no absolute need for any single piece of data in this table, so everything has a default of null or 0 to let the user choose which information is included in the beginning. </w:t>
+      <w:proofErr w:type="spellStart"/>
+      <w:r>
+        <w:t>LocationID</w:t>
+      </w:r>
+      <w:proofErr w:type="spellEnd"/>
+      <w:r>
+        <w:t xml:space="preserve"> (Unique) – Due to the fact that this field is the primary key, it is automatically required to be unique. </w:t>
+      </w:r>
+    </w:p>
+    <w:p/>
+    <w:p>
+      <w:r>
+        <w:t xml:space="preserve">Floor, Type, </w:t>
+      </w:r>
+      <w:proofErr w:type="spellStart"/>
+      <w:r>
+        <w:t>RoomNo</w:t>
+      </w:r>
+      <w:proofErr w:type="spellEnd"/>
+      <w:r>
+        <w:t xml:space="preserve">, </w:t>
+      </w:r>
+      <w:proofErr w:type="spellStart"/>
+      <w:r>
+        <w:t>CurrentConfig</w:t>
+      </w:r>
+      <w:proofErr w:type="spellEnd"/>
+      <w:r>
+        <w:t xml:space="preserve">, Length, Width, </w:t>
+      </w:r>
+      <w:proofErr w:type="spellStart"/>
+      <w:r>
+        <w:t>BuildingID</w:t>
+      </w:r>
+      <w:proofErr w:type="spellEnd"/>
+      <w:r>
+        <w:t xml:space="preserve"> (Default Null/0) – There is no absolute need for any single piece of data in this table, so everything has a default of null or 0 to let the user choose which information is included in the beginning. </w:t>
       </w:r>
     </w:p>
     <w:p/>
@@ -711,12 +813,14 @@
       </w:r>
     </w:p>
     <w:p>
+      <w:proofErr w:type="spellStart"/>
       <w:r>
         <w:rPr>
           <w:u w:val="single"/>
         </w:rPr>
         <w:t>LocationID</w:t>
       </w:r>
+      <w:proofErr w:type="spellEnd"/>
       <w:r>
         <w:t xml:space="preserve"> (CONFIGURATION_PK, CONFIG_LOCATION_FK)</w:t>
       </w:r>
@@ -726,36 +830,42 @@
     </w:p>
     <w:p/>
     <w:p>
+      <w:proofErr w:type="spellStart"/>
       <w:r>
         <w:rPr>
           <w:u w:val="single"/>
         </w:rPr>
         <w:t>RowCapacity</w:t>
       </w:r>
+      <w:proofErr w:type="spellEnd"/>
       <w:r>
         <w:t xml:space="preserve"> – The purpose of this column is to store the capacity of the specified location as if it had the “Row” table layout in the room.</w:t>
       </w:r>
     </w:p>
     <w:p/>
     <w:p>
+      <w:proofErr w:type="spellStart"/>
       <w:r>
         <w:rPr>
           <w:u w:val="single"/>
         </w:rPr>
         <w:t>IslandCapacity</w:t>
       </w:r>
+      <w:proofErr w:type="spellEnd"/>
       <w:r>
         <w:t xml:space="preserve"> – The purpose of this column is to store the capacity of the specified location as if it had the “Island” table layout in the room.</w:t>
       </w:r>
     </w:p>
     <w:p/>
     <w:p>
+      <w:proofErr w:type="spellStart"/>
       <w:r>
         <w:rPr>
           <w:u w:val="single"/>
         </w:rPr>
         <w:t>HorseshoeCapacity</w:t>
       </w:r>
+      <w:proofErr w:type="spellEnd"/>
       <w:r>
         <w:t xml:space="preserve"> – The purpose of this column is to store the capacity of the specified location as if it had the “Horseshoe” table layout in the room.</w:t>
       </w:r>
@@ -775,8 +885,29 @@
       </w:r>
     </w:p>
     <w:p>
-      <w:r>
-        <w:t xml:space="preserve">RowCapacity, IslandCapacity, HorseshoeCapacity (Default Null) – Due to the fact that not every location is going to have a capacity for each of these layouts (some locations will not have valid data for any of the layouts), the easiest solution was to include every location in the beginning and have Default Null for all three of these fields. </w:t>
+      <w:proofErr w:type="spellStart"/>
+      <w:r>
+        <w:t>RowCapacity</w:t>
+      </w:r>
+      <w:proofErr w:type="spellEnd"/>
+      <w:r>
+        <w:t xml:space="preserve">, </w:t>
+      </w:r>
+      <w:proofErr w:type="spellStart"/>
+      <w:r>
+        <w:t>IslandCapacity</w:t>
+      </w:r>
+      <w:proofErr w:type="spellEnd"/>
+      <w:r>
+        <w:t xml:space="preserve">, </w:t>
+      </w:r>
+      <w:proofErr w:type="spellStart"/>
+      <w:r>
+        <w:t>HorseshoeCapacity</w:t>
+      </w:r>
+      <w:proofErr w:type="spellEnd"/>
+      <w:r>
+        <w:t xml:space="preserve"> (Default Null) – Due to the fact that not every location is going to have a capacity for each of these layouts (some locations will not have valid data for any of the layouts), the easiest solution was to include every location in the beginning and have Default Null for all three of these fields. </w:t>
       </w:r>
     </w:p>
     <w:p/>
@@ -889,12 +1020,14 @@
       </w:r>
     </w:p>
     <w:p>
+      <w:proofErr w:type="spellStart"/>
       <w:r>
         <w:rPr>
           <w:u w:val="single"/>
         </w:rPr>
         <w:t>EquipmentID</w:t>
       </w:r>
+      <w:proofErr w:type="spellEnd"/>
       <w:r>
         <w:t xml:space="preserve"> (EQUIPMENT_PK) – The purpose of this column is to provide a unique index and serve as the Primary Key for the Equipment entity. </w:t>
       </w:r>
@@ -1005,7 +1138,15 @@
         <w:t>EQUIPMENT_SEQ</w:t>
       </w:r>
       <w:r>
-        <w:t xml:space="preserve"> – The purpose of this sequence is to populate the EquipmentID column whenever a new entry is inserted into the Equipment entity. </w:t>
+        <w:t xml:space="preserve"> – The purpose of this sequence is to populate the </w:t>
+      </w:r>
+      <w:proofErr w:type="spellStart"/>
+      <w:r>
+        <w:t>EquipmentID</w:t>
+      </w:r>
+      <w:proofErr w:type="spellEnd"/>
+      <w:r>
+        <w:t xml:space="preserve"> column whenever a new entry is inserted into the Equipment entity. </w:t>
       </w:r>
     </w:p>
     <w:p/>
@@ -1046,8 +1187,13 @@
       </w:r>
     </w:p>
     <w:p>
-      <w:r>
-        <w:t>EquipmentID (Unique</w:t>
+      <w:proofErr w:type="spellStart"/>
+      <w:r>
+        <w:t>EquipmentID</w:t>
+      </w:r>
+      <w:proofErr w:type="spellEnd"/>
+      <w:r>
+        <w:t xml:space="preserve"> (Unique</w:t>
       </w:r>
       <w:r>
         <w:t>, Not Null</w:t>
@@ -1062,7 +1208,15 @@
         <w:t xml:space="preserve"> </w:t>
       </w:r>
       <w:r>
-        <w:t xml:space="preserve">Due to the fact that this field is a Primary Key, it is automatically counted as Unique and Not Null. </w:t>
+        <w:t xml:space="preserve">Due to the fact that this field is a Primary </w:t>
+      </w:r>
+      <w:proofErr w:type="gramStart"/>
+      <w:r>
+        <w:t>Key,</w:t>
+      </w:r>
+      <w:proofErr w:type="gramEnd"/>
+      <w:r>
+        <w:t xml:space="preserve"> it is automatically counted as Unique and Not Null. </w:t>
       </w:r>
     </w:p>
     <w:p/>
@@ -1166,26 +1320,46 @@
       </w:r>
     </w:p>
     <w:p>
+      <w:proofErr w:type="spellStart"/>
       <w:r>
         <w:rPr>
           <w:u w:val="single"/>
         </w:rPr>
         <w:t>LocationID</w:t>
       </w:r>
-      <w:r>
-        <w:t xml:space="preserve"> (EQUIPMENTALLOCATION_PK, EQUIPALLO_LOCATION_FK) – The purpose of this field is to work in conjunction with EquipmentID to provide a unique index for the Equipment Allocation entity to be used as a Primary Key, and to form a relationship with the Location entity to derive locations for each piece of equipment. </w:t>
-      </w:r>
-    </w:p>
-    <w:p/>
-    <w:p>
-      <w:r>
-        <w:rPr>
-          <w:u w:val="single"/>
-        </w:rPr>
+      <w:proofErr w:type="spellEnd"/>
+      <w:r>
+        <w:t xml:space="preserve"> (EQUIPMENTALLOCATION_PK, EQUIPALLO_LOCATION_FK) – The purpose of this field is to work in conjunction with </w:t>
+      </w:r>
+      <w:proofErr w:type="spellStart"/>
+      <w:r>
         <w:t>EquipmentID</w:t>
       </w:r>
-      <w:r>
-        <w:t xml:space="preserve"> (EQUIPMENTALLOCATION_PK, EQUIPALLO_EQUIPMENT_FK) – The purpose of this field is to work in conjunction with LocationID to provide a unique index for the Equipment Allocation entity to be used as a Primary Key, and to form a relationship with the Equipment entity to derive pieces of equipment for each location. </w:t>
+      <w:proofErr w:type="spellEnd"/>
+      <w:r>
+        <w:t xml:space="preserve"> to provide a unique index for the Equipment Allocation entity to be used as a Primary Key, and to form a relationship with the Location entity to derive locations for each piece of equipment. </w:t>
+      </w:r>
+    </w:p>
+    <w:p/>
+    <w:p>
+      <w:proofErr w:type="spellStart"/>
+      <w:r>
+        <w:rPr>
+          <w:u w:val="single"/>
+        </w:rPr>
+        <w:t>EquipmentID</w:t>
+      </w:r>
+      <w:proofErr w:type="spellEnd"/>
+      <w:r>
+        <w:t xml:space="preserve"> (EQUIPMENTALLOCATION_PK, EQUIPALLO_EQUIPMENT_FK) – The purpose of this field is to work in conjunction with </w:t>
+      </w:r>
+      <w:proofErr w:type="spellStart"/>
+      <w:r>
+        <w:t>LocationID</w:t>
+      </w:r>
+      <w:proofErr w:type="spellEnd"/>
+      <w:r>
+        <w:t xml:space="preserve"> to provide a unique index for the Equipment Allocation entity to be used as a Primary Key, and to form a relationship with the Equipment entity to derive pieces of equipment for each location. </w:t>
       </w:r>
     </w:p>
     <w:p/>
@@ -1217,8 +1391,21 @@
       </w:r>
     </w:p>
     <w:p>
-      <w:r>
-        <w:t>LocationID, EquipmentID (Not Null) – At the pair of these fields are what forms the Primary Key for this entity; it would not do very well to have either one of them as null at any time. Note that these fields are not required to be unique as most other Pri</w:t>
+      <w:proofErr w:type="spellStart"/>
+      <w:r>
+        <w:t>LocationID</w:t>
+      </w:r>
+      <w:proofErr w:type="spellEnd"/>
+      <w:r>
+        <w:t xml:space="preserve">, </w:t>
+      </w:r>
+      <w:proofErr w:type="spellStart"/>
+      <w:r>
+        <w:t>EquipmentID</w:t>
+      </w:r>
+      <w:proofErr w:type="spellEnd"/>
+      <w:r>
+        <w:t xml:space="preserve"> (Not Null) – At the pair of these fields are what forms the Primary Key for this entity; it would not do very well to have either one of them as null at any time. Note that these fields are not required to be unique as most other Pri</w:t>
       </w:r>
       <w:r>
         <w:t xml:space="preserve">mary Keys are in other entities; this is due to the fact that there will be many pieces of the same equipment used in multiple locations and many locations will have multiple pieces of equipment. </w:t>
@@ -1370,12 +1557,14 @@
     </w:p>
     <w:p/>
     <w:p>
+      <w:proofErr w:type="spellStart"/>
       <w:r>
         <w:rPr>
           <w:u w:val="single"/>
         </w:rPr>
         <w:t>PCRole</w:t>
       </w:r>
+      <w:proofErr w:type="spellEnd"/>
       <w:r>
         <w:t xml:space="preserve"> – The purpose of this field is to specify the role of each PC that is listed within the PC Allocation table</w:t>
       </w:r>
@@ -1385,12 +1574,14 @@
     </w:p>
     <w:p/>
     <w:p>
+      <w:proofErr w:type="spellStart"/>
       <w:r>
         <w:rPr>
           <w:u w:val="single"/>
         </w:rPr>
         <w:t>LocationID</w:t>
       </w:r>
+      <w:proofErr w:type="spellEnd"/>
       <w:r>
         <w:t xml:space="preserve"> (PCALLO_LOCATION_FK)</w:t>
       </w:r>
@@ -1419,8 +1610,21 @@
     </w:p>
     <w:p/>
     <w:p>
-      <w:r>
-        <w:t xml:space="preserve">PCRole, LocationID (Default Null) </w:t>
+      <w:proofErr w:type="spellStart"/>
+      <w:r>
+        <w:t>PCRole</w:t>
+      </w:r>
+      <w:proofErr w:type="spellEnd"/>
+      <w:r>
+        <w:t xml:space="preserve">, </w:t>
+      </w:r>
+      <w:proofErr w:type="spellStart"/>
+      <w:r>
+        <w:t>LocationID</w:t>
+      </w:r>
+      <w:proofErr w:type="spellEnd"/>
+      <w:r>
+        <w:t xml:space="preserve"> (Default Null) </w:t>
       </w:r>
       <w:r>
         <w:t>–</w:t>
@@ -1549,12 +1753,14 @@
       </w:r>
     </w:p>
     <w:p>
+      <w:proofErr w:type="spellStart"/>
       <w:r>
         <w:rPr>
           <w:u w:val="single"/>
         </w:rPr>
         <w:t>StaffID</w:t>
       </w:r>
+      <w:proofErr w:type="spellEnd"/>
       <w:r>
         <w:t xml:space="preserve"> (STAFF_PK)</w:t>
       </w:r>
@@ -1591,12 +1797,14 @@
     </w:p>
     <w:p/>
     <w:p>
+      <w:proofErr w:type="spellStart"/>
       <w:r>
         <w:rPr>
           <w:u w:val="single"/>
         </w:rPr>
         <w:t>WorkphoneNo</w:t>
       </w:r>
+      <w:proofErr w:type="spellEnd"/>
       <w:r>
         <w:t xml:space="preserve"> – The purpose of this column is to store the workplace phone numbers of each member of staff.</w:t>
       </w:r>
@@ -1609,12 +1817,14 @@
       </w:pPr>
     </w:p>
     <w:p>
+      <w:proofErr w:type="spellStart"/>
       <w:r>
         <w:rPr>
           <w:u w:val="single"/>
         </w:rPr>
         <w:t>Homephoneno</w:t>
       </w:r>
+      <w:proofErr w:type="spellEnd"/>
       <w:r>
         <w:t xml:space="preserve"> – The purpose of this column </w:t>
       </w:r>
@@ -1660,6 +1870,7 @@
     </w:p>
     <w:p/>
     <w:p>
+      <w:proofErr w:type="spellStart"/>
       <w:r>
         <w:rPr>
           <w:u w:val="single"/>
@@ -1667,6 +1878,7 @@
         <w:lastRenderedPageBreak/>
         <w:t>LocationID</w:t>
       </w:r>
+      <w:proofErr w:type="spellEnd"/>
       <w:r>
         <w:t xml:space="preserve"> (STAFF_LOCATION_FK)</w:t>
       </w:r>
@@ -1711,7 +1923,15 @@
         <w:t>STAFF_SEQ</w:t>
       </w:r>
       <w:r>
-        <w:t xml:space="preserve"> – The purpose of this sequence is to populate the StaffID column whenever a new entry is inserted into the Staff entity. </w:t>
+        <w:t xml:space="preserve"> – The purpose of this sequence is to populate the </w:t>
+      </w:r>
+      <w:proofErr w:type="spellStart"/>
+      <w:r>
+        <w:t>StaffID</w:t>
+      </w:r>
+      <w:proofErr w:type="spellEnd"/>
+      <w:r>
+        <w:t xml:space="preserve"> column whenever a new entry is inserted into the Staff entity. </w:t>
       </w:r>
     </w:p>
     <w:p/>
@@ -1744,9 +1964,11 @@
       </w:r>
     </w:p>
     <w:p>
+      <w:proofErr w:type="spellStart"/>
       <w:r>
         <w:t>StaffID</w:t>
       </w:r>
+      <w:proofErr w:type="spellEnd"/>
       <w:r>
         <w:t xml:space="preserve"> (</w:t>
       </w:r>
@@ -1757,16 +1979,45 @@
     <w:p/>
     <w:p>
       <w:r>
-        <w:t xml:space="preserve">Name (Not Null) – It would not make sense to create a new Staff entry without supplying at least a name, so we made the field with a Not Null constraint. </w:t>
-      </w:r>
-    </w:p>
-    <w:p/>
-    <w:p>
-      <w:r>
-        <w:t xml:space="preserve">Job, WorkphoneNo, HomephoneNo, Email, Address, Postcode, </w:t>
-      </w:r>
-      <w:r>
-        <w:t>LocationID (Default null) – None of this information is completely compulsory for an entry of a Staff immediately, so we gave them all a default value of null.</w:t>
+        <w:t xml:space="preserve">Name (Not </w:t>
+      </w:r>
+      <w:proofErr w:type="gramStart"/>
+      <w:r>
+        <w:t>Null</w:t>
+      </w:r>
+      <w:proofErr w:type="gramEnd"/>
+      <w:r>
+        <w:t xml:space="preserve">) – It would not make sense to create a new Staff entry without supplying at least a name, so we made the field with a Not Null constraint. </w:t>
+      </w:r>
+    </w:p>
+    <w:p/>
+    <w:p>
+      <w:r>
+        <w:t xml:space="preserve">Job, </w:t>
+      </w:r>
+      <w:proofErr w:type="spellStart"/>
+      <w:r>
+        <w:t>WorkphoneNo</w:t>
+      </w:r>
+      <w:proofErr w:type="spellEnd"/>
+      <w:r>
+        <w:t xml:space="preserve">, </w:t>
+      </w:r>
+      <w:proofErr w:type="spellStart"/>
+      <w:r>
+        <w:t>HomephoneNo</w:t>
+      </w:r>
+      <w:proofErr w:type="spellEnd"/>
+      <w:r>
+        <w:t xml:space="preserve">, Email, Address, Postcode, </w:t>
+      </w:r>
+      <w:proofErr w:type="spellStart"/>
+      <w:r>
+        <w:t>LocationID</w:t>
+      </w:r>
+      <w:proofErr w:type="spellEnd"/>
+      <w:r>
+        <w:t xml:space="preserve"> (Default null) – None of this information is completely compulsory for an entry of a Staff immediately, so we gave them all a default value of null.</w:t>
       </w:r>
     </w:p>
     <w:p/>
@@ -1865,24 +2116,28 @@
       </w:r>
     </w:p>
     <w:p>
+      <w:proofErr w:type="spellStart"/>
       <w:r>
         <w:rPr>
           <w:u w:val="single"/>
         </w:rPr>
         <w:t>EventID</w:t>
       </w:r>
+      <w:proofErr w:type="spellEnd"/>
       <w:r>
         <w:t xml:space="preserve"> (EVENT_PK) – The purpose of this column is to provide a unique index for the Event entity by acting as a Primary and being populated by a Sequence. </w:t>
       </w:r>
     </w:p>
     <w:p/>
     <w:p>
+      <w:proofErr w:type="spellStart"/>
       <w:r>
         <w:rPr>
           <w:u w:val="single"/>
         </w:rPr>
         <w:t>EventName</w:t>
       </w:r>
+      <w:proofErr w:type="spellEnd"/>
       <w:r>
         <w:t xml:space="preserve"> </w:t>
       </w:r>
@@ -1898,12 +2153,14 @@
     </w:p>
     <w:p/>
     <w:p>
+      <w:proofErr w:type="spellStart"/>
       <w:r>
         <w:rPr>
           <w:u w:val="single"/>
         </w:rPr>
         <w:t>EventPurpose</w:t>
       </w:r>
+      <w:proofErr w:type="spellEnd"/>
       <w:r>
         <w:t xml:space="preserve"> – The purpose of this column is to hold a short description of the event purpose. </w:t>
       </w:r>
@@ -1922,12 +2179,14 @@
     </w:p>
     <w:p/>
     <w:p>
+      <w:proofErr w:type="spellStart"/>
       <w:r>
         <w:rPr>
           <w:u w:val="single"/>
         </w:rPr>
         <w:t>StaffID</w:t>
       </w:r>
+      <w:proofErr w:type="spellEnd"/>
       <w:r>
         <w:t xml:space="preserve"> (EVENT_STAFF_FK) – The purpose of </w:t>
       </w:r>
@@ -1972,7 +2231,15 @@
         <w:t>EVENT_SEQ</w:t>
       </w:r>
       <w:r>
-        <w:t xml:space="preserve"> – The purpose of this sequence is to populate the EventID column whenever a new entry is inserted into the Event entity. </w:t>
+        <w:t xml:space="preserve"> – The purpose of this sequence is to populate the </w:t>
+      </w:r>
+      <w:proofErr w:type="spellStart"/>
+      <w:r>
+        <w:t>EventID</w:t>
+      </w:r>
+      <w:proofErr w:type="spellEnd"/>
+      <w:r>
+        <w:t xml:space="preserve"> column whenever a new entry is inserted into the Event entity. </w:t>
       </w:r>
     </w:p>
     <w:p/>
@@ -2005,14 +2272,40 @@
       </w:r>
     </w:p>
     <w:p>
-      <w:r>
-        <w:t xml:space="preserve">EventID (Unique, Not Null) – Due to the fact that this column acts as a Primary Key, it automatically gains the Unique and Not Null constraints. </w:t>
-      </w:r>
-    </w:p>
-    <w:p/>
-    <w:p>
-      <w:r>
-        <w:t xml:space="preserve">EventName, EventPurpose, Faculty, StaffID (Default Null) – As not all of these columns are necessary to create a sensible entry to this entity, they were all given a default value of null so that they can be filled in later. </w:t>
+      <w:proofErr w:type="spellStart"/>
+      <w:r>
+        <w:t>EventID</w:t>
+      </w:r>
+      <w:proofErr w:type="spellEnd"/>
+      <w:r>
+        <w:t xml:space="preserve"> (Unique, Not Null) – Due to the fact that this column acts as a Primary Key, it automatically gains the Unique and Not Null constraints. </w:t>
+      </w:r>
+    </w:p>
+    <w:p/>
+    <w:p>
+      <w:proofErr w:type="spellStart"/>
+      <w:r>
+        <w:t>EventName</w:t>
+      </w:r>
+      <w:proofErr w:type="spellEnd"/>
+      <w:r>
+        <w:t xml:space="preserve">, </w:t>
+      </w:r>
+      <w:proofErr w:type="spellStart"/>
+      <w:r>
+        <w:t>EventPurpose</w:t>
+      </w:r>
+      <w:proofErr w:type="spellEnd"/>
+      <w:r>
+        <w:t xml:space="preserve">, Faculty, </w:t>
+      </w:r>
+      <w:proofErr w:type="spellStart"/>
+      <w:r>
+        <w:t>StaffID</w:t>
+      </w:r>
+      <w:proofErr w:type="spellEnd"/>
+      <w:r>
+        <w:t xml:space="preserve"> (Default Null) – As not all of these columns are necessary to create a sensible entry to this entity, they were all given a default value of null so that they can be filled in later. </w:t>
       </w:r>
     </w:p>
     <w:p/>
@@ -2133,24 +2426,28 @@
       </w:r>
     </w:p>
     <w:p>
+      <w:proofErr w:type="spellStart"/>
       <w:r>
         <w:rPr>
           <w:u w:val="single"/>
         </w:rPr>
         <w:t>BookingID</w:t>
       </w:r>
+      <w:proofErr w:type="spellEnd"/>
       <w:r>
         <w:t xml:space="preserve"> (BOOKING_PK) – The purpose of this column is to provide a unique index for the BOOKING entity to use as a Primary Key.</w:t>
       </w:r>
     </w:p>
     <w:p/>
     <w:p>
+      <w:proofErr w:type="spellStart"/>
       <w:r>
         <w:rPr>
           <w:u w:val="single"/>
         </w:rPr>
         <w:t>LocationID</w:t>
       </w:r>
+      <w:proofErr w:type="spellEnd"/>
       <w:r>
         <w:t xml:space="preserve"> (</w:t>
       </w:r>
@@ -2172,12 +2469,14 @@
       </w:pPr>
     </w:p>
     <w:p>
+      <w:proofErr w:type="spellStart"/>
       <w:r>
         <w:rPr>
           <w:u w:val="single"/>
         </w:rPr>
         <w:t>EventID</w:t>
       </w:r>
+      <w:proofErr w:type="spellEnd"/>
       <w:r>
         <w:t xml:space="preserve"> (</w:t>
       </w:r>
@@ -2193,24 +2492,28 @@
     </w:p>
     <w:p/>
     <w:p>
+      <w:proofErr w:type="spellStart"/>
       <w:r>
         <w:rPr>
           <w:u w:val="single"/>
         </w:rPr>
         <w:t>EventStart</w:t>
       </w:r>
+      <w:proofErr w:type="spellEnd"/>
       <w:r>
         <w:t xml:space="preserve"> – The purpose of this column is to store the date and time at which the event starts. </w:t>
       </w:r>
     </w:p>
     <w:p/>
     <w:p>
+      <w:proofErr w:type="spellStart"/>
       <w:r>
         <w:rPr>
           <w:u w:val="single"/>
         </w:rPr>
         <w:t>EventEnd</w:t>
       </w:r>
+      <w:proofErr w:type="spellEnd"/>
       <w:r>
         <w:t xml:space="preserve"> – The purpose of this column is to store the date and time at which the event ends. </w:t>
       </w:r>
@@ -2249,28 +2552,18 @@
         <w:rPr>
           <w:u w:val="single"/>
         </w:rPr>
-        <w:t>BOOKING</w:t>
-      </w:r>
-      <w:r>
-        <w:rPr>
-          <w:u w:val="single"/>
-        </w:rPr>
-        <w:t>_SEQ</w:t>
+        <w:t>BOOKING_SEQ</w:t>
       </w:r>
       <w:r>
         <w:t xml:space="preserve"> – The purpose of this sequence is to populate the </w:t>
       </w:r>
+      <w:proofErr w:type="spellStart"/>
       <w:r>
         <w:t>BookingID</w:t>
       </w:r>
-      <w:r>
-        <w:t xml:space="preserve"> column whenever a new entry is inserted into the </w:t>
-      </w:r>
-      <w:r>
-        <w:t>Booking</w:t>
-      </w:r>
-      <w:r>
-        <w:t xml:space="preserve"> entity. </w:t>
+      <w:proofErr w:type="spellEnd"/>
+      <w:r>
+        <w:t xml:space="preserve"> column whenever a new entry is inserted into the Booking entity. </w:t>
       </w:r>
     </w:p>
     <w:p/>
@@ -2287,28 +2580,10 @@
         <w:rPr>
           <w:u w:val="single"/>
         </w:rPr>
-        <w:t>BOOKING</w:t>
-      </w:r>
-      <w:r>
-        <w:rPr>
-          <w:u w:val="single"/>
-        </w:rPr>
-        <w:t>_TRIG</w:t>
-      </w:r>
-      <w:r>
-        <w:t xml:space="preserve"> – The purpose of this trigger is to act as an activator for the </w:t>
-      </w:r>
-      <w:r>
-        <w:t>BOOKING</w:t>
-      </w:r>
-      <w:r>
-        <w:t xml:space="preserve">_SEQ sequence, set to trigger after a row of data is inserted into the </w:t>
-      </w:r>
-      <w:r>
-        <w:t>Booking</w:t>
-      </w:r>
-      <w:r>
-        <w:t xml:space="preserve"> entity. </w:t>
+        <w:t>BOOKING_TRIG</w:t>
+      </w:r>
+      <w:r>
+        <w:t xml:space="preserve"> – The purpose of this trigger is to act as an activator for the BOOKING_SEQ sequence, set to trigger after a row of data is inserted into the Booking entity. </w:t>
       </w:r>
     </w:p>
     <w:p/>
@@ -2336,9 +2611,11 @@
       </w:r>
     </w:p>
     <w:p>
+      <w:proofErr w:type="spellStart"/>
       <w:r>
         <w:t>BookingID</w:t>
       </w:r>
+      <w:proofErr w:type="spellEnd"/>
       <w:r>
         <w:t xml:space="preserve"> (Not Null</w:t>
       </w:r>
@@ -2354,17 +2631,50 @@
     </w:p>
     <w:p/>
     <w:p>
-      <w:r>
-        <w:t xml:space="preserve">LocationID, EventID (Not Null) – These columns were given the Not Null constraint due to the fact that it would not make sense to insert a new booking into the system without supplying both an event and a location. </w:t>
-      </w:r>
-      <w:bookmarkStart w:id="0" w:name="_GoBack"/>
+      <w:proofErr w:type="spellStart"/>
+      <w:r>
+        <w:t>LocationID</w:t>
+      </w:r>
+      <w:proofErr w:type="spellEnd"/>
+      <w:r>
+        <w:t xml:space="preserve">, </w:t>
+      </w:r>
+      <w:proofErr w:type="spellStart"/>
+      <w:r>
+        <w:t>EventID</w:t>
+      </w:r>
+      <w:proofErr w:type="spellEnd"/>
+      <w:r>
+        <w:t xml:space="preserve"> (Not Null) – These columns were given the Not Null constraint due to the fact that it would not make sense to insert a new booking into the system without supplying both an event and a location. </w:t>
+      </w:r>
+    </w:p>
+    <w:p/>
+    <w:p>
+      <w:proofErr w:type="spellStart"/>
+      <w:r>
+        <w:t>EventStart</w:t>
+      </w:r>
+      <w:proofErr w:type="spellEnd"/>
+      <w:r>
+        <w:t xml:space="preserve">, </w:t>
+      </w:r>
+      <w:proofErr w:type="spellStart"/>
+      <w:r>
+        <w:t>EventEnd</w:t>
+      </w:r>
+      <w:proofErr w:type="spellEnd"/>
+      <w:r>
+        <w:t xml:space="preserve"> (Default </w:t>
+      </w:r>
+      <w:proofErr w:type="spellStart"/>
+      <w:r>
+        <w:t>sysdate</w:t>
+      </w:r>
+      <w:proofErr w:type="spellEnd"/>
+      <w:r>
+        <w:t xml:space="preserve">) – As a matter of just keeping dates in the date fields, it was decided to default these two fields to have the current system date and time if they are not specified at creation, and can just be changed later. </w:t>
+      </w:r>
       <w:bookmarkEnd w:id="0"/>
-    </w:p>
-    <w:p/>
-    <w:p>
-      <w:r>
-        <w:t xml:space="preserve">EventStart, EventEnd (Default sysdate) – As a matter of just keeping dates in the date fields, it was decided to default these two fields to have the current system date and time if they are not specified at creation, and can just be changed later. </w:t>
-      </w:r>
     </w:p>
     <w:sectPr>
       <w:headerReference w:type="default" r:id="rId16"/>

</xml_diff>